<commit_message>
Relatorio nao esta na versao atual, update pls coelho
</commit_message>
<xml_diff>
--- a/Relatório.docx
+++ b/Relatório.docx
@@ -12839,17 +12839,7 @@
           <w:sz w:val="24"/>
           <w:lang w:val="pt-PT"/>
         </w:rPr>
-        <w:t>Para registar um cliente é necessário guardar as seguintes informações sobre o mesmo</w:t>
-      </w:r>
-      <w:bookmarkStart w:id="14" w:name="_GoBack"/>
-      <w:bookmarkEnd w:id="14"/>
-      <w:r>
-        <w:rPr>
-          <w:rFonts w:cs="Arial"/>
-          <w:sz w:val="24"/>
-          <w:lang w:val="pt-PT"/>
-        </w:rPr>
-        <w:t xml:space="preserve">: </w:t>
+        <w:t xml:space="preserve">Para registar um cliente é necessário guardar as seguintes informações sobre o mesmo: </w:t>
       </w:r>
       <w:r>
         <w:rPr>
@@ -19320,16 +19310,24 @@
         </w:rPr>
         <w:t xml:space="preserve"> tem que corresponder a um </w:t>
       </w:r>
-      <w:proofErr w:type="spellStart"/>
       <w:r>
         <w:rPr>
           <w:i/>
           <w:sz w:val="24"/>
           <w:lang w:val="pt-PT"/>
         </w:rPr>
-        <w:t>tuplr</w:t>
-      </w:r>
-      <w:proofErr w:type="spellEnd"/>
+        <w:t>tupl</w:t>
+      </w:r>
+      <w:r>
+        <w:rPr>
+          <w:i/>
+          <w:sz w:val="24"/>
+          <w:lang w:val="pt-PT"/>
+        </w:rPr>
+        <w:t>e</w:t>
+      </w:r>
+      <w:bookmarkStart w:id="14" w:name="_GoBack"/>
+      <w:bookmarkEnd w:id="14"/>
       <w:r>
         <w:rPr>
           <w:sz w:val="24"/>
@@ -24534,7 +24532,7 @@
 </file>
 
 <file path=customXml/itemProps1.xml><?xml version="1.0" encoding="utf-8"?>
-<ds:datastoreItem xmlns:ds="http://schemas.openxmlformats.org/officeDocument/2006/customXml" ds:itemID="{2F9BF563-4F4D-4230-879A-D165CF8CAD0D}">
+<ds:datastoreItem xmlns:ds="http://schemas.openxmlformats.org/officeDocument/2006/customXml" ds:itemID="{E5AC08C5-1567-4EB2-83DF-5DC05DE208CD}">
   <ds:schemaRefs>
     <ds:schemaRef ds:uri="http://schemas.openxmlformats.org/officeDocument/2006/bibliography"/>
   </ds:schemaRefs>

</xml_diff>

<commit_message>
Povoamento alterado e relatorio
</commit_message>
<xml_diff>
--- a/Relatório.docx
+++ b/Relatório.docx
@@ -1,6 +1,6 @@
 
 <file path=word/document.xml><?xml version="1.0" encoding="utf-8"?>
-<w:document xmlns:wpc="http://schemas.microsoft.com/office/word/2010/wordprocessingCanvas" xmlns:mc="http://schemas.openxmlformats.org/markup-compatibility/2006" xmlns:o="urn:schemas-microsoft-com:office:office" xmlns:r="http://schemas.openxmlformats.org/officeDocument/2006/relationships" xmlns:m="http://schemas.openxmlformats.org/officeDocument/2006/math" xmlns:v="urn:schemas-microsoft-com:vml" xmlns:wp14="http://schemas.microsoft.com/office/word/2010/wordprocessingDrawing" xmlns:wp="http://schemas.openxmlformats.org/drawingml/2006/wordprocessingDrawing" xmlns:w10="urn:schemas-microsoft-com:office:word" xmlns:w="http://schemas.openxmlformats.org/wordprocessingml/2006/main" xmlns:w14="http://schemas.microsoft.com/office/word/2010/wordml" xmlns:w15="http://schemas.microsoft.com/office/word/2012/wordml" xmlns:wpg="http://schemas.microsoft.com/office/word/2010/wordprocessingGroup" xmlns:wpi="http://schemas.microsoft.com/office/word/2010/wordprocessingInk" xmlns:wne="http://schemas.microsoft.com/office/word/2006/wordml" xmlns:wps="http://schemas.microsoft.com/office/word/2010/wordprocessingShape" mc:Ignorable="w14 w15 wp14">
+<w:document xmlns:wpc="http://schemas.microsoft.com/office/word/2010/wordprocessingCanvas" xmlns:cx="http://schemas.microsoft.com/office/drawing/2014/chartex" xmlns:cx1="http://schemas.microsoft.com/office/drawing/2015/9/8/chartex" xmlns:cx2="http://schemas.microsoft.com/office/drawing/2015/10/21/chartex" xmlns:mc="http://schemas.openxmlformats.org/markup-compatibility/2006" xmlns:o="urn:schemas-microsoft-com:office:office" xmlns:r="http://schemas.openxmlformats.org/officeDocument/2006/relationships" xmlns:m="http://schemas.openxmlformats.org/officeDocument/2006/math" xmlns:v="urn:schemas-microsoft-com:vml" xmlns:wp14="http://schemas.microsoft.com/office/word/2010/wordprocessingDrawing" xmlns:wp="http://schemas.openxmlformats.org/drawingml/2006/wordprocessingDrawing" xmlns:w10="urn:schemas-microsoft-com:office:word" xmlns:w="http://schemas.openxmlformats.org/wordprocessingml/2006/main" xmlns:w14="http://schemas.microsoft.com/office/word/2010/wordml" xmlns:w15="http://schemas.microsoft.com/office/word/2012/wordml" xmlns:w16se="http://schemas.microsoft.com/office/word/2015/wordml/symex" xmlns:wpg="http://schemas.microsoft.com/office/word/2010/wordprocessingGroup" xmlns:wpi="http://schemas.microsoft.com/office/word/2010/wordprocessingInk" xmlns:wne="http://schemas.microsoft.com/office/word/2006/wordml" xmlns:wps="http://schemas.microsoft.com/office/word/2010/wordprocessingShape" mc:Ignorable="w14 w15 w16se wp14">
   <w:body>
     <w:p>
       <w:pPr>
@@ -22,7 +22,7 @@
           <w:noProof/>
         </w:rPr>
         <w:pict>
-          <v:rect id="Rectangle 1" o:spid="_x0000_s1048" style="position:absolute;left:0;text-align:left;margin-left:-90pt;margin-top:-117pt;width:2in;height:900pt;z-index:-1;visibility:visible;mso-wrap-edited:f;v-text-anchor:middle" wrapcoords="-337 0 -450 21682 22162 21682 22050 0 -337 0" o:gfxdata="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" fillcolor="#76923c" stroked="f" strokecolor="#4a7ebb">
+          <v:rect id="Rectangle 1" o:spid="_x0000_s1048" style="position:absolute;left:0;text-align:left;margin-left:-90pt;margin-top:-117pt;width:2in;height:900pt;z-index:-4;visibility:visible;mso-wrap-edited:f;v-text-anchor:middle" wrapcoords="-337 0 -450 21682 22162 21682 22050 0 -337 0" o:gfxdata="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" fillcolor="#76923c" stroked="f" strokecolor="#4a7ebb">
             <v:fill color2="#9bc1ff" rotate="t"/>
             <v:shadow on="t" opacity="22937f" origin=",.5" offset="0,.63889mm"/>
           </v:rect>
@@ -1312,17 +1312,106 @@
     <w:p>
       <w:pPr>
         <w:rPr>
+          <w:rFonts w:cs="Arial"/>
+          <w:sz w:val="22"/>
+          <w:lang w:val="pt-PT"/>
+        </w:rPr>
+      </w:pPr>
+      <w:r>
+        <w:rPr>
           <w:rFonts w:ascii="Calibri" w:hAnsi="Calibri"/>
           <w:lang w:val="pt-PT"/>
         </w:rPr>
-      </w:pPr>
-      <w:r>
+        <w:tab/>
+      </w:r>
+      <w:r>
+        <w:rPr>
+          <w:rFonts w:cs="Arial"/>
+          <w:sz w:val="22"/>
+          <w:lang w:val="pt-PT"/>
+        </w:rPr>
+        <w:t>Atualmente, a forte presença tecnológica associada à maior facilidade de acesso à internet veio permitir que sistemas de reservas online sejam cada vez mais frequentes e utilizados pelos mais diversos tipos de serviços. Se é verdade que estes tipos de sistemas oferecem garantias e facilidade aos diversos utilizadores no que diz respeito à aquisição de serviços, também, no que diz respeito às empresas que os disponibilizam, permitem maior facilidade de planeamento, organização e preparação.</w:t>
+      </w:r>
+    </w:p>
+    <w:p>
+      <w:pPr>
+        <w:rPr>
+          <w:rFonts w:cs="Arial"/>
+          <w:sz w:val="22"/>
+          <w:lang w:val="pt-PT"/>
+        </w:rPr>
+      </w:pPr>
+      <w:r>
+        <w:rPr>
+          <w:rFonts w:cs="Arial"/>
+          <w:sz w:val="22"/>
+          <w:lang w:val="pt-PT"/>
+        </w:rPr>
+        <w:tab/>
+        <w:t>Após a identificação do problema, numa primeira fase do trabalho, foi feita a respectiva contextualização com base em exemplos reais e bastante bem-sucedidos, como é o caso do sistema de reservas da companhia “Comboios de Portugal”.</w:t>
+      </w:r>
+    </w:p>
+    <w:p>
+      <w:pPr>
+        <w:rPr>
+          <w:rFonts w:cs="Arial"/>
+          <w:sz w:val="22"/>
+          <w:lang w:val="pt-PT"/>
+        </w:rPr>
+      </w:pPr>
+      <w:r>
+        <w:rPr>
+          <w:rFonts w:cs="Arial"/>
+          <w:sz w:val="22"/>
+          <w:lang w:val="pt-PT"/>
+        </w:rPr>
+        <w:tab/>
+        <w:t>Realizado o levantamento de requisitos, procedeu-se ao desenvolvimento do modelo conceptual que, posteriormente, foi validado pelo docente responsável pela Unidade Curricular. A etapa seguinte consistiu na passagem do modelo conceptual para o modelo lógico, seguindo as diretrizes propostas pelo livro recomendado. O mesmo processo foi utilizado para o desenvolvimento do modelo físico a partir do modelo lógico.</w:t>
+      </w:r>
+    </w:p>
+    <w:p>
+      <w:pPr>
+        <w:rPr>
+          <w:rFonts w:cs="Arial"/>
+          <w:sz w:val="22"/>
+          <w:lang w:val="pt-PT"/>
+        </w:rPr>
+      </w:pPr>
+      <w:r>
+        <w:rPr>
+          <w:rFonts w:cs="Arial"/>
+          <w:sz w:val="22"/>
+          <w:lang w:val="pt-PT"/>
+        </w:rPr>
+        <w:tab/>
+        <w:t>Ao longo do trabalho, alguns dos pontos da metodologia e a realização de algumas transações, onde assumimos o papel de utilizadores do sistema de reservas, permitiu-nos otimizar alguns dos aspectos do sistema de gestão de base de dados em questão.</w:t>
+      </w:r>
+    </w:p>
+    <w:p>
+      <w:pPr>
+        <w:rPr>
+          <w:rFonts w:cs="Arial"/>
+          <w:sz w:val="22"/>
+          <w:lang w:val="pt-PT"/>
+        </w:rPr>
+      </w:pPr>
+      <w:r>
+        <w:rPr>
+          <w:rFonts w:cs="Arial"/>
+          <w:sz w:val="22"/>
+          <w:lang w:val="pt-PT"/>
+        </w:rPr>
+        <w:tab/>
+        <w:t>De um modo geral, podemos concluir que o sistema implementado cumpre os requisitos do nosso caso de estudo.</w:t>
+      </w:r>
+    </w:p>
+    <w:p>
+      <w:pPr>
         <w:rPr>
           <w:rFonts w:ascii="Calibri" w:hAnsi="Calibri"/>
           <w:lang w:val="pt-PT"/>
         </w:rPr>
-        <w:t xml:space="preserve">&lt;&lt;O resumo tem como objectivo descrever de forma sucinta o trabalho realizado. Deverá conter uma pequena introdução, seguida por uma breve descrição do trabalho realizado e terminando com uma indicação sumária do seu estado final. Não deverá exceder as 400 palavras.&gt;&gt;   </w:t>
-      </w:r>
+      </w:pPr>
     </w:p>
     <w:p>
       <w:pPr>
@@ -1339,53 +1428,66 @@
           <w:lang w:val="pt-PT"/>
         </w:rPr>
       </w:pPr>
-    </w:p>
-    <w:p>
-      <w:pPr>
+      <w:r>
         <w:rPr>
           <w:rFonts w:ascii="Calibri" w:hAnsi="Calibri"/>
-          <w:lang w:val="pt-PT"/>
-        </w:rPr>
-      </w:pPr>
+          <w:b/>
+          <w:bCs/>
+          <w:lang w:val="pt-PT"/>
+        </w:rPr>
+        <w:t xml:space="preserve">Área de Aplicação: </w:t>
+      </w:r>
       <w:r>
         <w:rPr>
           <w:rFonts w:ascii="Calibri" w:hAnsi="Calibri"/>
+          <w:lang w:val="pt-PT"/>
+        </w:rPr>
+        <w:t>&lt;&lt;</w:t>
+      </w:r>
+      <w:r>
+        <w:rPr>
+          <w:rFonts w:ascii="Calibri" w:hAnsi="Calibri"/>
+          <w:lang w:val="pt-PT"/>
+        </w:rPr>
+        <w:t>Desenho e arquitectura de Sistemas de Bases de Dados.&gt;&gt;</w:t>
+      </w:r>
+    </w:p>
+    <w:p>
+      <w:pPr>
+        <w:rPr>
+          <w:rFonts w:ascii="Calibri" w:hAnsi="Calibri"/>
+          <w:lang w:val="pt-PT"/>
+        </w:rPr>
+      </w:pPr>
+      <w:r>
+        <w:rPr>
+          <w:rFonts w:ascii="Calibri" w:hAnsi="Calibri"/>
           <w:b/>
           <w:bCs/>
           <w:lang w:val="pt-PT"/>
         </w:rPr>
-        <w:t xml:space="preserve">Área de Aplicação: </w:t>
+        <w:t xml:space="preserve">Palavras-Chave: </w:t>
       </w:r>
       <w:r>
         <w:rPr>
           <w:rFonts w:ascii="Calibri" w:hAnsi="Calibri"/>
           <w:lang w:val="pt-PT"/>
         </w:rPr>
-        <w:t>&lt;&lt;Identificação da Área de trabalho. Por exemplo: Desenho e arquitectura de Sistemas de Bases de Dados.&gt;&gt;</w:t>
-      </w:r>
-    </w:p>
-    <w:p>
-      <w:pPr>
+        <w:t>&lt;&lt; Bases de Dados Relacionais, Gestão de Índices,</w:t>
+      </w:r>
+      <w:r>
         <w:rPr>
           <w:rFonts w:ascii="Calibri" w:hAnsi="Calibri"/>
           <w:lang w:val="pt-PT"/>
         </w:rPr>
-      </w:pPr>
+        <w:t xml:space="preserve"> Armazenamento de dados, Modelo Conceptual, Modelo Lógico, Modelo Físico</w:t>
+      </w:r>
       <w:r>
         <w:rPr>
           <w:rFonts w:ascii="Calibri" w:hAnsi="Calibri"/>
-          <w:b/>
-          <w:bCs/>
-          <w:lang w:val="pt-PT"/>
-        </w:rPr>
-        <w:t xml:space="preserve">Palavras-Chave: </w:t>
-      </w:r>
-      <w:r>
-        <w:rPr>
-          <w:rFonts w:ascii="Calibri" w:hAnsi="Calibri"/>
-          <w:lang w:val="pt-PT"/>
-        </w:rPr>
-        <w:t>&lt;&lt;Conjunto de palavras-chave que permitirão referenciar domínios de conhecimento, tecnologias, estratégias, etc., directa ou indirectamente referidos no relatório. Por exemplo: Bases de Dados Relacionais, Gestão de Índices, JAVA, Protocolos de Comunicação.&gt;&gt;</w:t>
+          <w:lang w:val="pt-PT"/>
+        </w:rPr>
+        <w:t>.&gt;&gt;</w:t>
       </w:r>
     </w:p>
     <w:p>
@@ -1841,6 +1943,14 @@
             <w:noProof/>
           </w:rPr>
           <w:t>2.</w:t>
+        </w:r>
+        <w:r>
+          <w:rPr>
+            <w:rStyle w:val="Hiperligao"/>
+            <w:rFonts w:cs="Arial"/>
+            <w:noProof/>
+          </w:rPr>
+          <w:t xml:space="preserve"> </w:t>
         </w:r>
         <w:r>
           <w:rPr>
@@ -2663,28 +2773,27 @@
           <w:tab w:val="right" w:pos="-2340"/>
         </w:tabs>
         <w:rPr>
-          <w:rFonts w:ascii="Calibri" w:hAnsi="Calibri"/>
+          <w:rFonts w:cs="Arial"/>
           <w:noProof/>
-          <w:sz w:val="24"/>
-        </w:rPr>
-      </w:pPr>
-      <w:r>
-        <w:rPr>
-          <w:rFonts w:ascii="Calibri" w:hAnsi="Calibri"/>
+        </w:rPr>
+      </w:pPr>
+      <w:r>
+        <w:rPr>
+          <w:rFonts w:cs="Arial"/>
           <w:lang w:val="pt-PT"/>
         </w:rPr>
         <w:fldChar w:fldCharType="begin"/>
       </w:r>
       <w:r>
         <w:rPr>
-          <w:rFonts w:ascii="Calibri" w:hAnsi="Calibri"/>
+          <w:rFonts w:cs="Arial"/>
           <w:lang w:val="pt-PT"/>
         </w:rPr>
         <w:instrText xml:space="preserve"> TOC \h \z \c "Figura" </w:instrText>
       </w:r>
       <w:r>
         <w:rPr>
-          <w:rFonts w:ascii="Calibri" w:hAnsi="Calibri"/>
+          <w:rFonts w:cs="Arial"/>
           <w:lang w:val="pt-PT"/>
         </w:rPr>
         <w:fldChar w:fldCharType="separate"/>
@@ -2693,15 +2802,15 @@
         <w:r>
           <w:rPr>
             <w:rStyle w:val="Hiperligao"/>
-            <w:rFonts w:ascii="Calibri" w:hAnsi="Calibri"/>
+            <w:rFonts w:cs="Arial"/>
             <w:noProof/>
             <w:lang w:val="pt-PT"/>
           </w:rPr>
-          <w:t>Figura 1 - Ilustração de inserção de uma figura e legenda.</w:t>
+          <w:t>Figura 1 - Ilustração do modelo conceptual</w:t>
         </w:r>
         <w:r>
           <w:rPr>
-            <w:rFonts w:ascii="Calibri" w:hAnsi="Calibri"/>
+            <w:rFonts w:cs="Arial"/>
             <w:noProof/>
             <w:webHidden/>
           </w:rPr>
@@ -2709,7 +2818,7 @@
         </w:r>
         <w:r>
           <w:rPr>
-            <w:rFonts w:ascii="Calibri" w:hAnsi="Calibri"/>
+            <w:rFonts w:cs="Arial"/>
             <w:noProof/>
             <w:webHidden/>
           </w:rPr>
@@ -2717,7 +2826,7 @@
         </w:r>
         <w:r>
           <w:rPr>
-            <w:rFonts w:ascii="Calibri" w:hAnsi="Calibri"/>
+            <w:rFonts w:cs="Arial"/>
             <w:noProof/>
             <w:webHidden/>
           </w:rPr>
@@ -2725,14 +2834,14 @@
         </w:r>
         <w:r>
           <w:rPr>
-            <w:rFonts w:ascii="Calibri" w:hAnsi="Calibri"/>
+            <w:rFonts w:cs="Arial"/>
             <w:noProof/>
             <w:webHidden/>
           </w:rPr>
         </w:r>
         <w:r>
           <w:rPr>
-            <w:rFonts w:ascii="Calibri" w:hAnsi="Calibri"/>
+            <w:rFonts w:cs="Arial"/>
             <w:noProof/>
             <w:webHidden/>
           </w:rPr>
@@ -2740,21 +2849,91 @@
         </w:r>
         <w:r>
           <w:rPr>
-            <w:rFonts w:ascii="Calibri" w:hAnsi="Calibri"/>
+            <w:rFonts w:cs="Arial"/>
             <w:noProof/>
             <w:webHidden/>
           </w:rPr>
-          <w:t>12</w:t>
+          <w:t>1</w:t>
         </w:r>
         <w:r>
           <w:rPr>
-            <w:rFonts w:ascii="Calibri" w:hAnsi="Calibri"/>
+            <w:rFonts w:cs="Arial"/>
             <w:noProof/>
             <w:webHidden/>
           </w:rPr>
           <w:fldChar w:fldCharType="end"/>
         </w:r>
       </w:hyperlink>
+      <w:r>
+        <w:rPr>
+          <w:rFonts w:cs="Arial"/>
+          <w:noProof/>
+        </w:rPr>
+        <w:t>3</w:t>
+      </w:r>
+    </w:p>
+    <w:p>
+      <w:pPr>
+        <w:rPr>
+          <w:lang w:val="pt-PT"/>
+        </w:rPr>
+      </w:pPr>
+      <w:r>
+        <w:tab/>
+      </w:r>
+      <w:r>
+        <w:rPr>
+          <w:lang w:val="pt-PT"/>
+        </w:rPr>
+        <w:t xml:space="preserve">   Figura 2 - Ilustração do modelo lógico</w:t>
+      </w:r>
+      <w:r>
+        <w:rPr>
+          <w:lang w:val="pt-PT"/>
+        </w:rPr>
+        <w:tab/>
+      </w:r>
+      <w:r>
+        <w:rPr>
+          <w:lang w:val="pt-PT"/>
+        </w:rPr>
+        <w:tab/>
+      </w:r>
+      <w:r>
+        <w:rPr>
+          <w:lang w:val="pt-PT"/>
+        </w:rPr>
+        <w:tab/>
+      </w:r>
+      <w:r>
+        <w:rPr>
+          <w:lang w:val="pt-PT"/>
+        </w:rPr>
+        <w:tab/>
+      </w:r>
+      <w:r>
+        <w:rPr>
+          <w:lang w:val="pt-PT"/>
+        </w:rPr>
+        <w:tab/>
+        <w:t xml:space="preserve">    2</w:t>
+      </w:r>
+    </w:p>
+    <w:p>
+      <w:pPr>
+        <w:rPr>
+          <w:rFonts w:cs="Arial"/>
+          <w:lang w:val="pt-PT"/>
+        </w:rPr>
+      </w:pPr>
+      <w:r>
+        <w:rPr>
+          <w:rFonts w:cs="Arial"/>
+          <w:lang w:val="pt-PT"/>
+        </w:rPr>
+        <w:tab/>
+        <w:t xml:space="preserve">   </w:t>
+      </w:r>
     </w:p>
     <w:p>
       <w:pPr>
@@ -2770,7 +2949,7 @@
       </w:pPr>
       <w:r>
         <w:rPr>
-          <w:rFonts w:ascii="Calibri" w:hAnsi="Calibri"/>
+          <w:rFonts w:cs="Arial"/>
           <w:lang w:val="pt-PT"/>
         </w:rPr>
         <w:fldChar w:fldCharType="end"/>
@@ -4195,8 +4374,6 @@
         </w:rPr>
         <w:t>não é obrigatoriamente igual ao preço da viagem.</w:t>
       </w:r>
-      <w:bookmarkStart w:id="6" w:name="_GoBack"/>
-      <w:bookmarkEnd w:id="6"/>
     </w:p>
     <w:p>
       <w:pPr>
@@ -11745,8 +11922,8 @@
           <w:lang w:val="pt-PT"/>
         </w:rPr>
       </w:pPr>
-      <w:bookmarkStart w:id="7" w:name="_Toc535433268"/>
-      <w:bookmarkStart w:id="8" w:name="_Toc535433491"/>
+      <w:bookmarkStart w:id="6" w:name="_Toc535433268"/>
+      <w:bookmarkStart w:id="7" w:name="_Toc535433491"/>
       <w:r>
         <w:rPr>
           <w:rFonts w:cs="Arial"/>
@@ -11784,8 +11961,8 @@
         </w:rPr>
         <w:t>.</w:t>
       </w:r>
+      <w:bookmarkEnd w:id="6"/>
       <w:bookmarkEnd w:id="7"/>
-      <w:bookmarkEnd w:id="8"/>
     </w:p>
     <w:p>
       <w:pPr>
@@ -13365,8 +13542,9 @@
     <w:p>
       <w:pPr>
         <w:rPr>
-          <w:noProof/>
-          <w:lang w:val="pt-PT" w:eastAsia="pt-PT"/>
+          <w:rFonts w:cs="Arial"/>
+          <w:sz w:val="22"/>
+          <w:lang w:val="pt-PT"/>
         </w:rPr>
       </w:pPr>
     </w:p>
@@ -13392,6 +13570,23 @@
     <w:p>
       <w:pPr>
         <w:rPr>
+          <w:rFonts w:cs="Arial"/>
+          <w:sz w:val="24"/>
+          <w:lang w:val="pt-PT"/>
+        </w:rPr>
+        <w:sectPr>
+          <w:type w:val="continuous"/>
+          <w:pgSz w:w="11906" w:h="16838" w:code="9"/>
+          <w:pgMar w:top="1418" w:right="1701" w:bottom="1418" w:left="1701" w:header="709" w:footer="709" w:gutter="0"/>
+          <w:pgNumType w:start="1"/>
+          <w:cols w:space="708"/>
+          <w:docGrid w:linePitch="360"/>
+        </w:sectPr>
+      </w:pPr>
+    </w:p>
+    <w:p>
+      <w:pPr>
+        <w:rPr>
           <w:noProof/>
           <w:sz w:val="22"/>
           <w:lang w:val="pt-PT" w:eastAsia="pt-PT"/>
@@ -13449,7 +13644,21 @@
           <w:noProof/>
           <w:lang w:val="pt-PT" w:eastAsia="pt-PT"/>
         </w:rPr>
-        <w:t>Figura 1 – Modelo conceptual</w:t>
+        <w:t xml:space="preserve">Figura 1 – </w:t>
+      </w:r>
+      <w:r>
+        <w:rPr>
+          <w:noProof/>
+          <w:lang w:val="pt-PT" w:eastAsia="pt-PT"/>
+        </w:rPr>
+        <w:t>Ilustração do m</w:t>
+      </w:r>
+      <w:r>
+        <w:rPr>
+          <w:noProof/>
+          <w:lang w:val="pt-PT" w:eastAsia="pt-PT"/>
+        </w:rPr>
+        <w:t>odelo conceptual</w:t>
       </w:r>
     </w:p>
     <w:p>
@@ -20111,6 +20320,688 @@
     </w:p>
     <w:p>
       <w:pPr>
+        <w:numPr>
+          <w:ilvl w:val="0"/>
+          <w:numId w:val="21"/>
+        </w:numPr>
+        <w:spacing w:before="100" w:beforeAutospacing="1" w:after="100" w:afterAutospacing="1"/>
+        <w:rPr>
+          <w:b/>
+          <w:sz w:val="22"/>
+          <w:lang w:val="pt-PT"/>
+        </w:rPr>
+      </w:pPr>
+      <w:r>
+        <w:rPr>
+          <w:b/>
+          <w:sz w:val="22"/>
+          <w:lang w:val="pt-PT"/>
+        </w:rPr>
+        <w:t>Validação do modelo com as transações</w:t>
+      </w:r>
+    </w:p>
+    <w:p>
+      <w:pPr>
+        <w:ind w:left="1211"/>
+        <w:rPr>
+          <w:rFonts w:cs="Arial"/>
+          <w:sz w:val="22"/>
+          <w:lang w:val="pt-PT"/>
+        </w:rPr>
+      </w:pPr>
+      <w:r>
+        <w:rPr>
+          <w:rFonts w:cs="Arial"/>
+          <w:sz w:val="22"/>
+          <w:lang w:val="pt-PT"/>
+        </w:rPr>
+        <w:t xml:space="preserve">De seguida enumeraremos algumas das </w:t>
+      </w:r>
+      <w:r>
+        <w:rPr>
+          <w:rFonts w:cs="Arial"/>
+          <w:sz w:val="22"/>
+          <w:lang w:val="pt-PT"/>
+        </w:rPr>
+        <w:t>transações</w:t>
+      </w:r>
+      <w:r>
+        <w:rPr>
+          <w:rFonts w:cs="Arial"/>
+          <w:sz w:val="22"/>
+          <w:lang w:val="pt-PT"/>
+        </w:rPr>
+        <w:t xml:space="preserve"> que na nossa opinião, caso efetuadas com sucesso, demostram a validade </w:t>
+      </w:r>
+      <w:r>
+        <w:rPr>
+          <w:rFonts w:cs="Arial"/>
+          <w:sz w:val="22"/>
+          <w:lang w:val="pt-PT"/>
+        </w:rPr>
+        <w:t>do modelo em questão:</w:t>
+      </w:r>
+    </w:p>
+    <w:p>
+      <w:pPr>
+        <w:pStyle w:val="PargrafodaLista"/>
+        <w:spacing w:after="160"/>
+        <w:ind w:left="1211"/>
+        <w:rPr>
+          <w:rFonts w:cs="Arial"/>
+          <w:b/>
+          <w:sz w:val="22"/>
+          <w:lang w:val="pt-PT"/>
+        </w:rPr>
+      </w:pPr>
+    </w:p>
+    <w:p>
+      <w:pPr>
+        <w:pStyle w:val="PargrafodaLista"/>
+        <w:spacing w:after="160"/>
+        <w:ind w:left="1211"/>
+        <w:rPr>
+          <w:rFonts w:cs="Arial"/>
+          <w:b/>
+          <w:sz w:val="22"/>
+          <w:lang w:val="pt-PT"/>
+        </w:rPr>
+      </w:pPr>
+      <w:r>
+        <w:rPr>
+          <w:noProof/>
+          <w:lang w:val="pt-PT" w:eastAsia="pt-PT"/>
+        </w:rPr>
+        <w:pict>
+          <v:shape id="_x0000_s1091" type="#_x0000_t75" style="position:absolute;left:0;text-align:left;margin-left:99.45pt;margin-top:20pt;width:256.5pt;height:240.75pt;z-index:-3">
+            <v:imagedata r:id="rId16" o:title=""/>
+          </v:shape>
+        </w:pict>
+      </w:r>
+      <w:r>
+        <w:rPr>
+          <w:rFonts w:cs="Arial"/>
+          <w:b/>
+          <w:sz w:val="22"/>
+          <w:lang w:val="pt-PT"/>
+        </w:rPr>
+        <w:t>Inserir Cliente:</w:t>
+      </w:r>
+    </w:p>
+    <w:p>
+      <w:pPr>
+        <w:pStyle w:val="PargrafodaLista"/>
+        <w:spacing w:after="160"/>
+        <w:ind w:left="1211"/>
+        <w:jc w:val="right"/>
+        <w:rPr>
+          <w:rFonts w:cs="Arial"/>
+          <w:lang w:val="pt-PT"/>
+        </w:rPr>
+      </w:pPr>
+      <w:r>
+        <w:rPr>
+          <w:rFonts w:cs="Arial"/>
+          <w:b/>
+          <w:sz w:val="22"/>
+          <w:lang w:val="pt-PT"/>
+        </w:rPr>
+        <w:br/>
+      </w:r>
+      <w:r>
+        <w:rPr>
+          <w:rFonts w:cs="Arial"/>
+          <w:b/>
+          <w:sz w:val="22"/>
+          <w:lang w:val="pt-PT"/>
+        </w:rPr>
+        <w:br/>
+      </w:r>
+      <w:r>
+        <w:rPr>
+          <w:rFonts w:cs="Arial"/>
+          <w:b/>
+          <w:sz w:val="22"/>
+          <w:lang w:val="pt-PT"/>
+        </w:rPr>
+        <w:br/>
+      </w:r>
+      <w:r>
+        <w:rPr>
+          <w:rFonts w:cs="Arial"/>
+          <w:b/>
+          <w:sz w:val="22"/>
+          <w:lang w:val="pt-PT"/>
+        </w:rPr>
+        <w:br/>
+      </w:r>
+      <w:r>
+        <w:rPr>
+          <w:rFonts w:cs="Arial"/>
+          <w:b/>
+          <w:sz w:val="22"/>
+          <w:lang w:val="pt-PT"/>
+        </w:rPr>
+        <w:br/>
+      </w:r>
+      <w:r>
+        <w:rPr>
+          <w:rFonts w:cs="Arial"/>
+          <w:b/>
+          <w:sz w:val="22"/>
+          <w:lang w:val="pt-PT"/>
+        </w:rPr>
+        <w:br/>
+      </w:r>
+      <w:r>
+        <w:rPr>
+          <w:rFonts w:cs="Arial"/>
+          <w:b/>
+          <w:sz w:val="22"/>
+          <w:lang w:val="pt-PT"/>
+        </w:rPr>
+        <w:br/>
+      </w:r>
+      <w:r>
+        <w:rPr>
+          <w:rFonts w:cs="Arial"/>
+          <w:b/>
+          <w:sz w:val="22"/>
+          <w:lang w:val="pt-PT"/>
+        </w:rPr>
+        <w:br/>
+      </w:r>
+      <w:r>
+        <w:rPr>
+          <w:rFonts w:cs="Arial"/>
+          <w:b/>
+          <w:sz w:val="22"/>
+          <w:lang w:val="pt-PT"/>
+        </w:rPr>
+        <w:br/>
+      </w:r>
+      <w:r>
+        <w:rPr>
+          <w:rFonts w:cs="Arial"/>
+          <w:b/>
+          <w:sz w:val="22"/>
+          <w:lang w:val="pt-PT"/>
+        </w:rPr>
+        <w:br/>
+      </w:r>
+      <w:r>
+        <w:rPr>
+          <w:rFonts w:cs="Arial"/>
+          <w:b/>
+          <w:sz w:val="22"/>
+          <w:lang w:val="pt-PT"/>
+        </w:rPr>
+        <w:br/>
+      </w:r>
+    </w:p>
+    <w:p>
+      <w:pPr>
+        <w:pStyle w:val="PargrafodaLista"/>
+        <w:spacing w:after="160"/>
+        <w:ind w:left="1211"/>
+        <w:jc w:val="center"/>
+        <w:rPr>
+          <w:rFonts w:cs="Arial"/>
+          <w:b/>
+          <w:sz w:val="22"/>
+          <w:lang w:val="pt-PT"/>
+        </w:rPr>
+      </w:pPr>
+      <w:r>
+        <w:rPr>
+          <w:rFonts w:cs="Arial"/>
+          <w:lang w:val="pt-PT"/>
+        </w:rPr>
+        <w:t>Figura 3 – Ilustração da transação gerada pela inserç</w:t>
+      </w:r>
+      <w:r>
+        <w:rPr>
+          <w:rFonts w:cs="Arial"/>
+          <w:lang w:val="pt-PT"/>
+        </w:rPr>
+        <w:t>ão de</w:t>
+      </w:r>
+      <w:r>
+        <w:rPr>
+          <w:rFonts w:cs="Arial"/>
+          <w:lang w:val="pt-PT"/>
+        </w:rPr>
+        <w:t xml:space="preserve"> um cliente.</w:t>
+      </w:r>
+    </w:p>
+    <w:p>
+      <w:pPr>
+        <w:pStyle w:val="PargrafodaLista"/>
+        <w:spacing w:after="160"/>
+        <w:ind w:left="1211"/>
+        <w:rPr>
+          <w:rFonts w:cs="Arial"/>
+          <w:b/>
+          <w:sz w:val="22"/>
+          <w:lang w:val="pt-PT"/>
+        </w:rPr>
+      </w:pPr>
+      <w:r>
+        <w:rPr>
+          <w:rFonts w:cs="Arial"/>
+          <w:b/>
+          <w:sz w:val="22"/>
+          <w:lang w:val="pt-PT"/>
+        </w:rPr>
+        <w:lastRenderedPageBreak/>
+        <w:t>Inserir reserva:</w:t>
+      </w:r>
+    </w:p>
+    <w:p>
+      <w:pPr>
+        <w:pStyle w:val="PargrafodaLista"/>
+        <w:spacing w:after="160"/>
+        <w:ind w:left="1211"/>
+        <w:jc w:val="center"/>
+        <w:rPr>
+          <w:rFonts w:cs="Arial"/>
+          <w:sz w:val="22"/>
+          <w:lang w:val="pt-PT"/>
+        </w:rPr>
+      </w:pPr>
+      <w:r>
+        <w:rPr>
+          <w:noProof/>
+          <w:lang w:val="pt-PT" w:eastAsia="pt-PT"/>
+        </w:rPr>
+        <w:pict>
+          <v:shape id="_x0000_s1092" type="#_x0000_t75" style="position:absolute;left:0;text-align:left;margin-left:23.7pt;margin-top:10.25pt;width:424.5pt;height:209.25pt;z-index:-2">
+            <v:imagedata r:id="rId17" o:title=""/>
+          </v:shape>
+        </w:pict>
+      </w:r>
+      <w:r>
+        <w:rPr>
+          <w:rFonts w:cs="Arial"/>
+          <w:b/>
+          <w:sz w:val="22"/>
+          <w:lang w:val="pt-PT"/>
+        </w:rPr>
+        <w:br/>
+      </w:r>
+      <w:r>
+        <w:rPr>
+          <w:rFonts w:cs="Arial"/>
+          <w:b/>
+          <w:sz w:val="22"/>
+          <w:lang w:val="pt-PT"/>
+        </w:rPr>
+        <w:br/>
+      </w:r>
+      <w:r>
+        <w:rPr>
+          <w:rFonts w:cs="Arial"/>
+          <w:b/>
+          <w:sz w:val="22"/>
+          <w:lang w:val="pt-PT"/>
+        </w:rPr>
+        <w:br/>
+      </w:r>
+      <w:r>
+        <w:rPr>
+          <w:rFonts w:cs="Arial"/>
+          <w:b/>
+          <w:sz w:val="22"/>
+          <w:lang w:val="pt-PT"/>
+        </w:rPr>
+        <w:br/>
+      </w:r>
+      <w:r>
+        <w:rPr>
+          <w:rFonts w:cs="Arial"/>
+          <w:b/>
+          <w:sz w:val="22"/>
+          <w:lang w:val="pt-PT"/>
+        </w:rPr>
+        <w:br/>
+      </w:r>
+      <w:r>
+        <w:rPr>
+          <w:rFonts w:cs="Arial"/>
+          <w:b/>
+          <w:sz w:val="22"/>
+          <w:lang w:val="pt-PT"/>
+        </w:rPr>
+        <w:br/>
+      </w:r>
+      <w:r>
+        <w:rPr>
+          <w:rFonts w:cs="Arial"/>
+          <w:b/>
+          <w:sz w:val="22"/>
+          <w:lang w:val="pt-PT"/>
+        </w:rPr>
+        <w:br/>
+      </w:r>
+      <w:r>
+        <w:rPr>
+          <w:rFonts w:cs="Arial"/>
+          <w:b/>
+          <w:sz w:val="22"/>
+          <w:lang w:val="pt-PT"/>
+        </w:rPr>
+        <w:br/>
+      </w:r>
+      <w:r>
+        <w:rPr>
+          <w:rFonts w:cs="Arial"/>
+          <w:b/>
+          <w:sz w:val="22"/>
+          <w:lang w:val="pt-PT"/>
+        </w:rPr>
+        <w:br/>
+      </w:r>
+      <w:r>
+        <w:rPr>
+          <w:rFonts w:cs="Arial"/>
+          <w:b/>
+          <w:sz w:val="22"/>
+          <w:lang w:val="pt-PT"/>
+        </w:rPr>
+        <w:br/>
+      </w:r>
+      <w:r>
+        <w:rPr>
+          <w:rFonts w:cs="Arial"/>
+          <w:b/>
+          <w:sz w:val="22"/>
+          <w:lang w:val="pt-PT"/>
+        </w:rPr>
+        <w:br/>
+      </w:r>
+      <w:r>
+        <w:rPr>
+          <w:rFonts w:cs="Arial"/>
+          <w:b/>
+          <w:sz w:val="22"/>
+          <w:lang w:val="pt-PT"/>
+        </w:rPr>
+        <w:br/>
+      </w:r>
+      <w:r>
+        <w:rPr>
+          <w:rFonts w:cs="Arial"/>
+          <w:b/>
+          <w:sz w:val="22"/>
+          <w:lang w:val="pt-PT"/>
+        </w:rPr>
+        <w:br/>
+      </w:r>
+      <w:r>
+        <w:rPr>
+          <w:rFonts w:cs="Arial"/>
+          <w:lang w:val="pt-PT"/>
+        </w:rPr>
+        <w:t>Figura 3 – Ilustração da transação gerada pela inserç</w:t>
+      </w:r>
+      <w:r>
+        <w:rPr>
+          <w:rFonts w:cs="Arial"/>
+          <w:lang w:val="pt-PT"/>
+        </w:rPr>
+        <w:t>ão de</w:t>
+      </w:r>
+      <w:r>
+        <w:rPr>
+          <w:rFonts w:cs="Arial"/>
+          <w:lang w:val="pt-PT"/>
+        </w:rPr>
+        <w:t xml:space="preserve"> uma reserva</w:t>
+      </w:r>
+      <w:r>
+        <w:rPr>
+          <w:rFonts w:cs="Arial"/>
+          <w:lang w:val="pt-PT"/>
+        </w:rPr>
+        <w:t>.</w:t>
+      </w:r>
+    </w:p>
+    <w:p>
+      <w:pPr>
+        <w:pStyle w:val="PargrafodaLista"/>
+        <w:spacing w:after="160"/>
+        <w:ind w:left="1211"/>
+        <w:rPr>
+          <w:rFonts w:cs="Arial"/>
+          <w:b/>
+          <w:sz w:val="22"/>
+          <w:lang w:val="pt-PT"/>
+        </w:rPr>
+      </w:pPr>
+    </w:p>
+    <w:p>
+      <w:pPr>
+        <w:pStyle w:val="PargrafodaLista"/>
+        <w:spacing w:after="160"/>
+        <w:ind w:left="1211"/>
+        <w:rPr>
+          <w:rFonts w:cs="Arial"/>
+          <w:b/>
+          <w:sz w:val="22"/>
+          <w:lang w:val="pt-PT"/>
+        </w:rPr>
+      </w:pPr>
+      <w:r>
+        <w:rPr>
+          <w:noProof/>
+          <w:lang w:val="pt-PT" w:eastAsia="pt-PT"/>
+        </w:rPr>
+        <w:pict>
+          <v:shape id="_x0000_s1093" type="#_x0000_t75" style="position:absolute;left:0;text-align:left;margin-left:19.2pt;margin-top:24.05pt;width:424.5pt;height:241.5pt;z-index:-1">
+            <v:imagedata r:id="rId18" o:title=""/>
+          </v:shape>
+        </w:pict>
+      </w:r>
+      <w:r>
+        <w:rPr>
+          <w:rFonts w:cs="Arial"/>
+          <w:b/>
+          <w:sz w:val="22"/>
+          <w:lang w:val="pt-PT"/>
+        </w:rPr>
+        <w:t>Inserir viagem:</w:t>
+      </w:r>
+    </w:p>
+    <w:p>
+      <w:pPr>
+        <w:spacing w:before="100" w:beforeAutospacing="1" w:after="100" w:afterAutospacing="1"/>
+        <w:ind w:left="851"/>
+        <w:jc w:val="left"/>
+        <w:rPr>
+          <w:sz w:val="22"/>
+          <w:lang w:val="pt-PT"/>
+        </w:rPr>
+      </w:pPr>
+      <w:r>
+        <w:rPr>
+          <w:sz w:val="22"/>
+          <w:lang w:val="pt-PT"/>
+        </w:rPr>
+        <w:br/>
+      </w:r>
+      <w:r>
+        <w:rPr>
+          <w:sz w:val="22"/>
+          <w:lang w:val="pt-PT"/>
+        </w:rPr>
+        <w:br/>
+      </w:r>
+      <w:r>
+        <w:rPr>
+          <w:sz w:val="22"/>
+          <w:lang w:val="pt-PT"/>
+        </w:rPr>
+        <w:br/>
+      </w:r>
+      <w:r>
+        <w:rPr>
+          <w:sz w:val="22"/>
+          <w:lang w:val="pt-PT"/>
+        </w:rPr>
+        <w:br/>
+      </w:r>
+      <w:r>
+        <w:rPr>
+          <w:sz w:val="22"/>
+          <w:lang w:val="pt-PT"/>
+        </w:rPr>
+        <w:br/>
+      </w:r>
+      <w:r>
+        <w:rPr>
+          <w:sz w:val="22"/>
+          <w:lang w:val="pt-PT"/>
+        </w:rPr>
+        <w:br/>
+      </w:r>
+      <w:r>
+        <w:rPr>
+          <w:sz w:val="22"/>
+          <w:lang w:val="pt-PT"/>
+        </w:rPr>
+        <w:br/>
+      </w:r>
+      <w:r>
+        <w:rPr>
+          <w:sz w:val="22"/>
+          <w:lang w:val="pt-PT"/>
+        </w:rPr>
+        <w:br/>
+      </w:r>
+      <w:r>
+        <w:rPr>
+          <w:sz w:val="22"/>
+          <w:lang w:val="pt-PT"/>
+        </w:rPr>
+        <w:br/>
+      </w:r>
+      <w:r>
+        <w:rPr>
+          <w:sz w:val="22"/>
+          <w:lang w:val="pt-PT"/>
+        </w:rPr>
+        <w:br/>
+      </w:r>
+      <w:r>
+        <w:rPr>
+          <w:sz w:val="22"/>
+          <w:lang w:val="pt-PT"/>
+        </w:rPr>
+        <w:br/>
+      </w:r>
+      <w:r>
+        <w:rPr>
+          <w:sz w:val="22"/>
+          <w:lang w:val="pt-PT"/>
+        </w:rPr>
+        <w:br/>
+      </w:r>
+      <w:r>
+        <w:rPr>
+          <w:sz w:val="22"/>
+          <w:lang w:val="pt-PT"/>
+        </w:rPr>
+        <w:tab/>
+      </w:r>
+    </w:p>
+    <w:p>
+      <w:pPr>
+        <w:spacing w:before="100" w:beforeAutospacing="1" w:after="100" w:afterAutospacing="1"/>
+        <w:ind w:left="851"/>
+        <w:jc w:val="center"/>
+        <w:rPr>
+          <w:sz w:val="22"/>
+          <w:lang w:val="pt-PT"/>
+        </w:rPr>
+      </w:pPr>
+      <w:r>
+        <w:rPr>
+          <w:rFonts w:cs="Arial"/>
+          <w:lang w:val="pt-PT"/>
+        </w:rPr>
+        <w:t xml:space="preserve">Figura </w:t>
+      </w:r>
+      <w:r>
+        <w:rPr>
+          <w:rFonts w:cs="Arial"/>
+          <w:lang w:val="pt-PT"/>
+        </w:rPr>
+        <w:t>4</w:t>
+      </w:r>
+      <w:r>
+        <w:rPr>
+          <w:rFonts w:cs="Arial"/>
+          <w:lang w:val="pt-PT"/>
+        </w:rPr>
+        <w:t xml:space="preserve"> – Ilustração da transação gerada pela inserç</w:t>
+      </w:r>
+      <w:r>
+        <w:rPr>
+          <w:rFonts w:cs="Arial"/>
+          <w:lang w:val="pt-PT"/>
+        </w:rPr>
+        <w:t>ão de</w:t>
+      </w:r>
+      <w:r>
+        <w:rPr>
+          <w:rFonts w:cs="Arial"/>
+          <w:lang w:val="pt-PT"/>
+        </w:rPr>
+        <w:t xml:space="preserve"> uma </w:t>
+      </w:r>
+      <w:r>
+        <w:rPr>
+          <w:rFonts w:cs="Arial"/>
+          <w:lang w:val="pt-PT"/>
+        </w:rPr>
+        <w:t>viagem.</w:t>
+      </w:r>
+      <w:r>
+        <w:rPr>
+          <w:sz w:val="22"/>
+          <w:lang w:val="pt-PT"/>
+        </w:rPr>
+        <w:br/>
+      </w:r>
+    </w:p>
+    <w:p>
+      <w:pPr>
+        <w:spacing w:before="100" w:beforeAutospacing="1" w:after="100" w:afterAutospacing="1"/>
+        <w:ind w:left="851"/>
+        <w:jc w:val="left"/>
+        <w:rPr>
+          <w:b/>
+          <w:sz w:val="22"/>
+          <w:lang w:val="pt-PT"/>
+        </w:rPr>
+      </w:pPr>
+      <w:r>
+        <w:rPr>
+          <w:sz w:val="22"/>
+          <w:lang w:val="pt-PT"/>
+        </w:rPr>
+        <w:t xml:space="preserve">Importante referir que na inserção de comboio é necessário inserir também os lugares correspondentes, o que é possível com este modelo </w:t>
+      </w:r>
+      <w:r>
+        <w:rPr>
+          <w:sz w:val="22"/>
+          <w:lang w:val="pt-PT"/>
+        </w:rPr>
+        <w:t>como podemos ver na Figura 4.</w:t>
+      </w:r>
+    </w:p>
+    <w:p>
+      <w:pPr>
         <w:pStyle w:val="Ttulo1"/>
         <w:numPr>
           <w:ilvl w:val="0"/>
@@ -21686,7 +22577,7 @@
         </w:rPr>
         <w:pict>
           <v:shape id="_x0000_i1026" type="#_x0000_t75" style="width:669pt;height:379.5pt;visibility:visible;mso-wrap-style:square">
-            <v:imagedata r:id="rId16" o:title=""/>
+            <v:imagedata r:id="rId19" o:title=""/>
           </v:shape>
         </w:pict>
       </w:r>
@@ -21702,7 +22593,13 @@
         <w:rPr>
           <w:lang w:val="pt-PT"/>
         </w:rPr>
-        <w:t>Figura 2 – Modelo lógico</w:t>
+        <w:t>Figura 5</w:t>
+      </w:r>
+      <w:r>
+        <w:rPr>
+          <w:lang w:val="pt-PT"/>
+        </w:rPr>
+        <w:t xml:space="preserve"> – Modelo lógico</w:t>
       </w:r>
     </w:p>
     <w:p>
@@ -21973,7 +22870,7 @@
           <w:szCs w:val="22"/>
         </w:rPr>
         <w:pict>
-          <v:line id="Conexão reta 1" o:spid="_x0000_s1076" style="position:absolute;left:0;text-align:left;flip:y;z-index:14;visibility:visible;mso-wrap-style:square;mso-width-percent:0;mso-height-percent:0;mso-wrap-distance-left:9pt;mso-wrap-distance-top:0;mso-wrap-distance-right:9pt;mso-wrap-distance-bottom:0;mso-position-horizontal:right;mso-position-horizontal-relative:margin;mso-position-vertical:absolute;mso-position-vertical-relative:text;mso-width-percent:0;mso-height-percent:0;mso-width-relative:margin;mso-height-relative:margin" from="2607.85pt,4.9pt" to="3031.6pt,5.65pt" o:gfxdata="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" strokecolor="#5b9bd5" strokeweight=".5pt">
+          <v:line id="Conexão reta 1" o:spid="_x0000_s1076" style="position:absolute;left:0;text-align:left;flip:y;z-index:14;visibility:visible;mso-wrap-style:square;mso-width-percent:0;mso-height-percent:0;mso-wrap-distance-left:9pt;mso-wrap-distance-top:0;mso-wrap-distance-right:9pt;mso-wrap-distance-bottom:0;mso-position-horizontal:right;mso-position-horizontal-relative:margin;mso-position-vertical:absolute;mso-position-vertical-relative:text;mso-width-percent:0;mso-height-percent:0;mso-width-relative:margin;mso-height-relative:margin" from="2980.4pt,4.9pt" to="3404.15pt,5.65pt" o:gfxdata="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" strokecolor="#5b9bd5" strokeweight=".5pt">
             <v:stroke joinstyle="miter"/>
             <w10:wrap anchorx="margin"/>
           </v:line>
@@ -22564,7 +23461,7 @@
           <w:szCs w:val="22"/>
         </w:rPr>
         <w:pict>
-          <v:line id="Conexão reta 6" o:spid="_x0000_s1078" style="position:absolute;left:0;text-align:left;flip:y;z-index:16;visibility:visible;mso-wrap-style:square;mso-width-percent:0;mso-height-percent:0;mso-wrap-distance-left:9pt;mso-wrap-distance-top:0;mso-wrap-distance-right:9pt;mso-wrap-distance-bottom:0;mso-position-horizontal:right;mso-position-horizontal-relative:margin;mso-position-vertical:absolute;mso-position-vertical-relative:text;mso-width-percent:0;mso-height-percent:0;mso-width-relative:margin;mso-height-relative:margin" from="2607.85pt,4.9pt" to="3031.6pt,5.65pt" o:gfxdata="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" strokecolor="#5b9bd5" strokeweight=".5pt">
+          <v:line id="Conexão reta 6" o:spid="_x0000_s1078" style="position:absolute;left:0;text-align:left;flip:y;z-index:16;visibility:visible;mso-wrap-style:square;mso-width-percent:0;mso-height-percent:0;mso-wrap-distance-left:9pt;mso-wrap-distance-top:0;mso-wrap-distance-right:9pt;mso-wrap-distance-bottom:0;mso-position-horizontal:right;mso-position-horizontal-relative:margin;mso-position-vertical:absolute;mso-position-vertical-relative:text;mso-width-percent:0;mso-height-percent:0;mso-width-relative:margin;mso-height-relative:margin" from="2980.4pt,4.9pt" to="3404.15pt,5.65pt" o:gfxdata="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" strokecolor="#5b9bd5" strokeweight=".5pt">
             <v:stroke joinstyle="miter"/>
             <w10:wrap anchorx="margin"/>
           </v:line>
@@ -23287,7 +24184,7 @@
           <w:szCs w:val="22"/>
         </w:rPr>
         <w:pict>
-          <v:line id="Conexão reta 10" o:spid="_x0000_s1080" style="position:absolute;left:0;text-align:left;flip:y;z-index:18;visibility:visible;mso-wrap-style:square;mso-width-percent:0;mso-height-percent:0;mso-wrap-distance-left:9pt;mso-wrap-distance-top:0;mso-wrap-distance-right:9pt;mso-wrap-distance-bottom:0;mso-position-horizontal:right;mso-position-horizontal-relative:margin;mso-position-vertical:absolute;mso-position-vertical-relative:text;mso-width-percent:0;mso-height-percent:0;mso-width-relative:margin;mso-height-relative:margin" from="2607.85pt,4.9pt" to="3031.6pt,5.65pt" o:gfxdata="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" strokecolor="#5b9bd5" strokeweight=".5pt">
+          <v:line id="Conexão reta 10" o:spid="_x0000_s1080" style="position:absolute;left:0;text-align:left;flip:y;z-index:18;visibility:visible;mso-wrap-style:square;mso-width-percent:0;mso-height-percent:0;mso-wrap-distance-left:9pt;mso-wrap-distance-top:0;mso-wrap-distance-right:9pt;mso-wrap-distance-bottom:0;mso-position-horizontal:right;mso-position-horizontal-relative:margin;mso-position-vertical:absolute;mso-position-vertical-relative:text;mso-width-percent:0;mso-height-percent:0;mso-width-relative:margin;mso-height-relative:margin" from="2980.4pt,4.9pt" to="3404.15pt,5.65pt" o:gfxdata="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" strokecolor="#5b9bd5" strokeweight=".5pt">
             <v:stroke joinstyle="miter"/>
             <w10:wrap anchorx="margin"/>
           </v:line>
@@ -24289,7 +25186,7 @@
           <w:szCs w:val="22"/>
         </w:rPr>
         <w:pict>
-          <v:line id="Conexão reta 12" o:spid="_x0000_s1082" style="position:absolute;left:0;text-align:left;flip:y;z-index:20;visibility:visible;mso-wrap-style:square;mso-width-percent:0;mso-height-percent:0;mso-wrap-distance-left:9pt;mso-wrap-distance-top:0;mso-wrap-distance-right:9pt;mso-wrap-distance-bottom:0;mso-position-horizontal:right;mso-position-horizontal-relative:margin;mso-position-vertical:absolute;mso-position-vertical-relative:text;mso-width-percent:0;mso-height-percent:0;mso-width-relative:margin;mso-height-relative:margin" from="2607.85pt,4.9pt" to="3031.6pt,5.65pt" o:gfxdata="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" strokecolor="#5b9bd5" strokeweight=".5pt">
+          <v:line id="Conexão reta 12" o:spid="_x0000_s1082" style="position:absolute;left:0;text-align:left;flip:y;z-index:20;visibility:visible;mso-wrap-style:square;mso-width-percent:0;mso-height-percent:0;mso-wrap-distance-left:9pt;mso-wrap-distance-top:0;mso-wrap-distance-right:9pt;mso-wrap-distance-bottom:0;mso-position-horizontal:right;mso-position-horizontal-relative:margin;mso-position-vertical:absolute;mso-position-vertical-relative:text;mso-width-percent:0;mso-height-percent:0;mso-width-relative:margin;mso-height-relative:margin" from="2980.4pt,4.9pt" to="3404.15pt,5.65pt" o:gfxdata="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" strokecolor="#5b9bd5" strokeweight=".5pt">
             <v:stroke joinstyle="miter"/>
             <w10:wrap anchorx="margin"/>
           </v:line>
@@ -24698,7 +25595,7 @@
           <w:szCs w:val="22"/>
         </w:rPr>
         <w:pict>
-          <v:line id="Conexão reta 14" o:spid="_x0000_s1084" style="position:absolute;left:0;text-align:left;flip:y;z-index:22;visibility:visible;mso-wrap-style:square;mso-width-percent:0;mso-height-percent:0;mso-wrap-distance-left:9pt;mso-wrap-distance-top:0;mso-wrap-distance-right:9pt;mso-wrap-distance-bottom:0;mso-position-horizontal:right;mso-position-horizontal-relative:margin;mso-position-vertical:absolute;mso-position-vertical-relative:text;mso-width-percent:0;mso-height-percent:0;mso-width-relative:margin;mso-height-relative:margin" from="2607.85pt,4.9pt" to="3031.6pt,5.65pt" o:gfxdata="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" strokecolor="#5b9bd5" strokeweight=".5pt">
+          <v:line id="Conexão reta 14" o:spid="_x0000_s1084" style="position:absolute;left:0;text-align:left;flip:y;z-index:22;visibility:visible;mso-wrap-style:square;mso-width-percent:0;mso-height-percent:0;mso-wrap-distance-left:9pt;mso-wrap-distance-top:0;mso-wrap-distance-right:9pt;mso-wrap-distance-bottom:0;mso-position-horizontal:right;mso-position-horizontal-relative:margin;mso-position-vertical:absolute;mso-position-vertical-relative:text;mso-width-percent:0;mso-height-percent:0;mso-width-relative:margin;mso-height-relative:margin" from="2980.4pt,4.9pt" to="3404.15pt,5.65pt" o:gfxdata="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" strokecolor="#5b9bd5" strokeweight=".5pt">
             <v:stroke joinstyle="miter"/>
             <w10:wrap anchorx="margin"/>
           </v:line>
@@ -25093,7 +25990,7 @@
           <w:szCs w:val="22"/>
         </w:rPr>
         <w:pict>
-          <v:line id="Conexão reta 16" o:spid="_x0000_s1086" style="position:absolute;left:0;text-align:left;flip:y;z-index:24;visibility:visible;mso-wrap-style:square;mso-width-percent:0;mso-height-percent:0;mso-wrap-distance-left:9pt;mso-wrap-distance-top:0;mso-wrap-distance-right:9pt;mso-wrap-distance-bottom:0;mso-position-horizontal:right;mso-position-horizontal-relative:margin;mso-position-vertical:absolute;mso-position-vertical-relative:text;mso-width-percent:0;mso-height-percent:0;mso-width-relative:margin;mso-height-relative:margin" from="2607.85pt,4.9pt" to="3031.6pt,5.65pt" o:gfxdata="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" strokecolor="#5b9bd5" strokeweight=".5pt">
+          <v:line id="Conexão reta 16" o:spid="_x0000_s1086" style="position:absolute;left:0;text-align:left;flip:y;z-index:24;visibility:visible;mso-wrap-style:square;mso-width-percent:0;mso-height-percent:0;mso-wrap-distance-left:9pt;mso-wrap-distance-top:0;mso-wrap-distance-right:9pt;mso-wrap-distance-bottom:0;mso-position-horizontal:right;mso-position-horizontal-relative:margin;mso-position-vertical:absolute;mso-position-vertical-relative:text;mso-width-percent:0;mso-height-percent:0;mso-width-relative:margin;mso-height-relative:margin" from="2980.4pt,4.9pt" to="3404.15pt,5.65pt" o:gfxdata="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" strokecolor="#5b9bd5" strokeweight=".5pt">
             <v:stroke joinstyle="miter"/>
             <w10:wrap anchorx="margin"/>
           </v:line>
@@ -25780,6 +26677,92 @@
     <w:p>
       <w:pPr>
         <w:pStyle w:val="PargrafodaLista"/>
+        <w:spacing w:after="160"/>
+        <w:rPr>
+          <w:rFonts w:cs="Arial"/>
+          <w:b/>
+          <w:sz w:val="22"/>
+          <w:lang w:val="pt-PT"/>
+        </w:rPr>
+      </w:pPr>
+    </w:p>
+    <w:p>
+      <w:pPr>
+        <w:pStyle w:val="PargrafodaLista"/>
+        <w:spacing w:after="160"/>
+        <w:rPr>
+          <w:rFonts w:cs="Arial"/>
+          <w:b/>
+          <w:sz w:val="22"/>
+          <w:lang w:val="pt-PT"/>
+        </w:rPr>
+      </w:pPr>
+    </w:p>
+    <w:p>
+      <w:pPr>
+        <w:pStyle w:val="PargrafodaLista"/>
+        <w:spacing w:after="160"/>
+        <w:rPr>
+          <w:rFonts w:cs="Arial"/>
+          <w:b/>
+          <w:sz w:val="22"/>
+          <w:lang w:val="pt-PT"/>
+        </w:rPr>
+      </w:pPr>
+    </w:p>
+    <w:p>
+      <w:pPr>
+        <w:pStyle w:val="PargrafodaLista"/>
+        <w:spacing w:after="160"/>
+        <w:rPr>
+          <w:rFonts w:cs="Arial"/>
+          <w:b/>
+          <w:sz w:val="22"/>
+          <w:lang w:val="pt-PT"/>
+        </w:rPr>
+      </w:pPr>
+    </w:p>
+    <w:p>
+      <w:pPr>
+        <w:pStyle w:val="PargrafodaLista"/>
+        <w:spacing w:after="160"/>
+        <w:rPr>
+          <w:rFonts w:cs="Arial"/>
+          <w:b/>
+          <w:sz w:val="22"/>
+          <w:lang w:val="pt-PT"/>
+        </w:rPr>
+      </w:pPr>
+    </w:p>
+    <w:p>
+      <w:pPr>
+        <w:pStyle w:val="PargrafodaLista"/>
+        <w:spacing w:after="160"/>
+        <w:rPr>
+          <w:rFonts w:cs="Arial"/>
+          <w:b/>
+          <w:sz w:val="22"/>
+          <w:lang w:val="pt-PT"/>
+        </w:rPr>
+      </w:pPr>
+    </w:p>
+    <w:p>
+      <w:pPr>
+        <w:pStyle w:val="PargrafodaLista"/>
+        <w:spacing w:after="160"/>
+        <w:rPr>
+          <w:rFonts w:cs="Arial"/>
+          <w:b/>
+          <w:sz w:val="22"/>
+          <w:lang w:val="pt-PT"/>
+        </w:rPr>
+      </w:pPr>
+      <w:bookmarkStart w:id="8" w:name="_GoBack"/>
+      <w:bookmarkEnd w:id="8"/>
+    </w:p>
+    <w:p>
+      <w:pPr>
+        <w:pStyle w:val="PargrafodaLista"/>
         <w:numPr>
           <w:ilvl w:val="0"/>
           <w:numId w:val="40"/>
@@ -25799,6 +26782,7 @@
           <w:sz w:val="22"/>
           <w:lang w:val="pt-PT"/>
         </w:rPr>
+        <w:lastRenderedPageBreak/>
         <w:t>Projetar as restrições gerais</w:t>
       </w:r>
     </w:p>
@@ -26120,7 +27104,7 @@
 </file>
 
 <file path=word/endnotes.xml><?xml version="1.0" encoding="utf-8"?>
-<w:endnotes xmlns:wpc="http://schemas.microsoft.com/office/word/2010/wordprocessingCanvas" xmlns:mc="http://schemas.openxmlformats.org/markup-compatibility/2006" xmlns:o="urn:schemas-microsoft-com:office:office" xmlns:r="http://schemas.openxmlformats.org/officeDocument/2006/relationships" xmlns:m="http://schemas.openxmlformats.org/officeDocument/2006/math" xmlns:v="urn:schemas-microsoft-com:vml" xmlns:wp14="http://schemas.microsoft.com/office/word/2010/wordprocessingDrawing" xmlns:wp="http://schemas.openxmlformats.org/drawingml/2006/wordprocessingDrawing" xmlns:w10="urn:schemas-microsoft-com:office:word" xmlns:w="http://schemas.openxmlformats.org/wordprocessingml/2006/main" xmlns:w14="http://schemas.microsoft.com/office/word/2010/wordml" xmlns:w15="http://schemas.microsoft.com/office/word/2012/wordml" xmlns:wpg="http://schemas.microsoft.com/office/word/2010/wordprocessingGroup" xmlns:wpi="http://schemas.microsoft.com/office/word/2010/wordprocessingInk" xmlns:wne="http://schemas.microsoft.com/office/word/2006/wordml" xmlns:wps="http://schemas.microsoft.com/office/word/2010/wordprocessingShape" mc:Ignorable="w14 w15 wp14">
+<w:endnotes xmlns:wpc="http://schemas.microsoft.com/office/word/2010/wordprocessingCanvas" xmlns:cx="http://schemas.microsoft.com/office/drawing/2014/chartex" xmlns:cx1="http://schemas.microsoft.com/office/drawing/2015/9/8/chartex" xmlns:cx2="http://schemas.microsoft.com/office/drawing/2015/10/21/chartex" xmlns:mc="http://schemas.openxmlformats.org/markup-compatibility/2006" xmlns:o="urn:schemas-microsoft-com:office:office" xmlns:r="http://schemas.openxmlformats.org/officeDocument/2006/relationships" xmlns:m="http://schemas.openxmlformats.org/officeDocument/2006/math" xmlns:v="urn:schemas-microsoft-com:vml" xmlns:wp14="http://schemas.microsoft.com/office/word/2010/wordprocessingDrawing" xmlns:wp="http://schemas.openxmlformats.org/drawingml/2006/wordprocessingDrawing" xmlns:w10="urn:schemas-microsoft-com:office:word" xmlns:w="http://schemas.openxmlformats.org/wordprocessingml/2006/main" xmlns:w14="http://schemas.microsoft.com/office/word/2010/wordml" xmlns:w15="http://schemas.microsoft.com/office/word/2012/wordml" xmlns:w16se="http://schemas.microsoft.com/office/word/2015/wordml/symex" xmlns:wpg="http://schemas.microsoft.com/office/word/2010/wordprocessingGroup" xmlns:wpi="http://schemas.microsoft.com/office/word/2010/wordprocessingInk" xmlns:wne="http://schemas.microsoft.com/office/word/2006/wordml" xmlns:wps="http://schemas.microsoft.com/office/word/2010/wordprocessingShape" mc:Ignorable="w14 w15 w16se wp14">
   <w:endnote w:type="separator" w:id="-1">
     <w:p>
       <w:r>
@@ -26139,7 +27123,7 @@
 </file>
 
 <file path=word/footer1.xml><?xml version="1.0" encoding="utf-8"?>
-<w:ftr xmlns:wpc="http://schemas.microsoft.com/office/word/2010/wordprocessingCanvas" xmlns:mc="http://schemas.openxmlformats.org/markup-compatibility/2006" xmlns:o="urn:schemas-microsoft-com:office:office" xmlns:r="http://schemas.openxmlformats.org/officeDocument/2006/relationships" xmlns:m="http://schemas.openxmlformats.org/officeDocument/2006/math" xmlns:v="urn:schemas-microsoft-com:vml" xmlns:wp14="http://schemas.microsoft.com/office/word/2010/wordprocessingDrawing" xmlns:wp="http://schemas.openxmlformats.org/drawingml/2006/wordprocessingDrawing" xmlns:w10="urn:schemas-microsoft-com:office:word" xmlns:w="http://schemas.openxmlformats.org/wordprocessingml/2006/main" xmlns:w14="http://schemas.microsoft.com/office/word/2010/wordml" xmlns:w15="http://schemas.microsoft.com/office/word/2012/wordml" xmlns:wpg="http://schemas.microsoft.com/office/word/2010/wordprocessingGroup" xmlns:wpi="http://schemas.microsoft.com/office/word/2010/wordprocessingInk" xmlns:wne="http://schemas.microsoft.com/office/word/2006/wordml" xmlns:wps="http://schemas.microsoft.com/office/word/2010/wordprocessingShape" mc:Ignorable="w14 w15 wp14">
+<w:ftr xmlns:wpc="http://schemas.microsoft.com/office/word/2010/wordprocessingCanvas" xmlns:cx="http://schemas.microsoft.com/office/drawing/2014/chartex" xmlns:cx1="http://schemas.microsoft.com/office/drawing/2015/9/8/chartex" xmlns:cx2="http://schemas.microsoft.com/office/drawing/2015/10/21/chartex" xmlns:mc="http://schemas.openxmlformats.org/markup-compatibility/2006" xmlns:o="urn:schemas-microsoft-com:office:office" xmlns:r="http://schemas.openxmlformats.org/officeDocument/2006/relationships" xmlns:m="http://schemas.openxmlformats.org/officeDocument/2006/math" xmlns:v="urn:schemas-microsoft-com:vml" xmlns:wp14="http://schemas.microsoft.com/office/word/2010/wordprocessingDrawing" xmlns:wp="http://schemas.openxmlformats.org/drawingml/2006/wordprocessingDrawing" xmlns:w10="urn:schemas-microsoft-com:office:word" xmlns:w="http://schemas.openxmlformats.org/wordprocessingml/2006/main" xmlns:w14="http://schemas.microsoft.com/office/word/2010/wordml" xmlns:w15="http://schemas.microsoft.com/office/word/2012/wordml" xmlns:w16se="http://schemas.microsoft.com/office/word/2015/wordml/symex" xmlns:wpg="http://schemas.microsoft.com/office/word/2010/wordprocessingGroup" xmlns:wpi="http://schemas.microsoft.com/office/word/2010/wordprocessingInk" xmlns:wne="http://schemas.microsoft.com/office/word/2006/wordml" xmlns:wps="http://schemas.microsoft.com/office/word/2010/wordprocessingShape" mc:Ignorable="w14 w15 w16se wp14">
   <w:p>
     <w:pPr>
       <w:pStyle w:val="Rodap"/>
@@ -26176,7 +27160,7 @@
 </file>
 
 <file path=word/footer2.xml><?xml version="1.0" encoding="utf-8"?>
-<w:ftr xmlns:wpc="http://schemas.microsoft.com/office/word/2010/wordprocessingCanvas" xmlns:mc="http://schemas.openxmlformats.org/markup-compatibility/2006" xmlns:o="urn:schemas-microsoft-com:office:office" xmlns:r="http://schemas.openxmlformats.org/officeDocument/2006/relationships" xmlns:m="http://schemas.openxmlformats.org/officeDocument/2006/math" xmlns:v="urn:schemas-microsoft-com:vml" xmlns:wp14="http://schemas.microsoft.com/office/word/2010/wordprocessingDrawing" xmlns:wp="http://schemas.openxmlformats.org/drawingml/2006/wordprocessingDrawing" xmlns:w10="urn:schemas-microsoft-com:office:word" xmlns:w="http://schemas.openxmlformats.org/wordprocessingml/2006/main" xmlns:w14="http://schemas.microsoft.com/office/word/2010/wordml" xmlns:w15="http://schemas.microsoft.com/office/word/2012/wordml" xmlns:wpg="http://schemas.microsoft.com/office/word/2010/wordprocessingGroup" xmlns:wpi="http://schemas.microsoft.com/office/word/2010/wordprocessingInk" xmlns:wne="http://schemas.microsoft.com/office/word/2006/wordml" xmlns:wps="http://schemas.microsoft.com/office/word/2010/wordprocessingShape" mc:Ignorable="w14 w15 wp14">
+<w:ftr xmlns:wpc="http://schemas.microsoft.com/office/word/2010/wordprocessingCanvas" xmlns:cx="http://schemas.microsoft.com/office/drawing/2014/chartex" xmlns:cx1="http://schemas.microsoft.com/office/drawing/2015/9/8/chartex" xmlns:cx2="http://schemas.microsoft.com/office/drawing/2015/10/21/chartex" xmlns:mc="http://schemas.openxmlformats.org/markup-compatibility/2006" xmlns:o="urn:schemas-microsoft-com:office:office" xmlns:r="http://schemas.openxmlformats.org/officeDocument/2006/relationships" xmlns:m="http://schemas.openxmlformats.org/officeDocument/2006/math" xmlns:v="urn:schemas-microsoft-com:vml" xmlns:wp14="http://schemas.microsoft.com/office/word/2010/wordprocessingDrawing" xmlns:wp="http://schemas.openxmlformats.org/drawingml/2006/wordprocessingDrawing" xmlns:w10="urn:schemas-microsoft-com:office:word" xmlns:w="http://schemas.openxmlformats.org/wordprocessingml/2006/main" xmlns:w14="http://schemas.microsoft.com/office/word/2010/wordml" xmlns:w15="http://schemas.microsoft.com/office/word/2012/wordml" xmlns:w16se="http://schemas.microsoft.com/office/word/2015/wordml/symex" xmlns:wpg="http://schemas.microsoft.com/office/word/2010/wordprocessingGroup" xmlns:wpi="http://schemas.microsoft.com/office/word/2010/wordprocessingInk" xmlns:wne="http://schemas.microsoft.com/office/word/2006/wordml" xmlns:wps="http://schemas.microsoft.com/office/word/2010/wordprocessingShape" mc:Ignorable="w14 w15 w16se wp14">
   <w:p>
     <w:pPr>
       <w:pStyle w:val="Rodap"/>
@@ -26226,7 +27210,7 @@
 </file>
 
 <file path=word/footer3.xml><?xml version="1.0" encoding="utf-8"?>
-<w:ftr xmlns:wpc="http://schemas.microsoft.com/office/word/2010/wordprocessingCanvas" xmlns:mc="http://schemas.openxmlformats.org/markup-compatibility/2006" xmlns:o="urn:schemas-microsoft-com:office:office" xmlns:r="http://schemas.openxmlformats.org/officeDocument/2006/relationships" xmlns:m="http://schemas.openxmlformats.org/officeDocument/2006/math" xmlns:v="urn:schemas-microsoft-com:vml" xmlns:wp14="http://schemas.microsoft.com/office/word/2010/wordprocessingDrawing" xmlns:wp="http://schemas.openxmlformats.org/drawingml/2006/wordprocessingDrawing" xmlns:w10="urn:schemas-microsoft-com:office:word" xmlns:w="http://schemas.openxmlformats.org/wordprocessingml/2006/main" xmlns:w14="http://schemas.microsoft.com/office/word/2010/wordml" xmlns:w15="http://schemas.microsoft.com/office/word/2012/wordml" xmlns:wpg="http://schemas.microsoft.com/office/word/2010/wordprocessingGroup" xmlns:wpi="http://schemas.microsoft.com/office/word/2010/wordprocessingInk" xmlns:wne="http://schemas.microsoft.com/office/word/2006/wordml" xmlns:wps="http://schemas.microsoft.com/office/word/2010/wordprocessingShape" mc:Ignorable="w14 w15 wp14">
+<w:ftr xmlns:wpc="http://schemas.microsoft.com/office/word/2010/wordprocessingCanvas" xmlns:cx="http://schemas.microsoft.com/office/drawing/2014/chartex" xmlns:cx1="http://schemas.microsoft.com/office/drawing/2015/9/8/chartex" xmlns:cx2="http://schemas.microsoft.com/office/drawing/2015/10/21/chartex" xmlns:mc="http://schemas.openxmlformats.org/markup-compatibility/2006" xmlns:o="urn:schemas-microsoft-com:office:office" xmlns:r="http://schemas.openxmlformats.org/officeDocument/2006/relationships" xmlns:m="http://schemas.openxmlformats.org/officeDocument/2006/math" xmlns:v="urn:schemas-microsoft-com:vml" xmlns:wp14="http://schemas.microsoft.com/office/word/2010/wordprocessingDrawing" xmlns:wp="http://schemas.openxmlformats.org/drawingml/2006/wordprocessingDrawing" xmlns:w10="urn:schemas-microsoft-com:office:word" xmlns:w="http://schemas.openxmlformats.org/wordprocessingml/2006/main" xmlns:w14="http://schemas.microsoft.com/office/word/2010/wordml" xmlns:w15="http://schemas.microsoft.com/office/word/2012/wordml" xmlns:w16se="http://schemas.microsoft.com/office/word/2015/wordml/symex" xmlns:wpg="http://schemas.microsoft.com/office/word/2010/wordprocessingGroup" xmlns:wpi="http://schemas.microsoft.com/office/word/2010/wordprocessingInk" xmlns:wne="http://schemas.microsoft.com/office/word/2006/wordml" xmlns:wps="http://schemas.microsoft.com/office/word/2010/wordprocessingShape" mc:Ignorable="w14 w15 w16se wp14">
   <w:p>
     <w:pPr>
       <w:pStyle w:val="Rodap"/>
@@ -26258,7 +27242,7 @@
         <w:rStyle w:val="Nmerodepgina"/>
         <w:noProof/>
       </w:rPr>
-      <w:t>3</w:t>
+      <w:t>6</w:t>
     </w:r>
     <w:r>
       <w:rPr>
@@ -26280,7 +27264,7 @@
 </file>
 
 <file path=word/footnotes.xml><?xml version="1.0" encoding="utf-8"?>
-<w:footnotes xmlns:wpc="http://schemas.microsoft.com/office/word/2010/wordprocessingCanvas" xmlns:mc="http://schemas.openxmlformats.org/markup-compatibility/2006" xmlns:o="urn:schemas-microsoft-com:office:office" xmlns:r="http://schemas.openxmlformats.org/officeDocument/2006/relationships" xmlns:m="http://schemas.openxmlformats.org/officeDocument/2006/math" xmlns:v="urn:schemas-microsoft-com:vml" xmlns:wp14="http://schemas.microsoft.com/office/word/2010/wordprocessingDrawing" xmlns:wp="http://schemas.openxmlformats.org/drawingml/2006/wordprocessingDrawing" xmlns:w10="urn:schemas-microsoft-com:office:word" xmlns:w="http://schemas.openxmlformats.org/wordprocessingml/2006/main" xmlns:w14="http://schemas.microsoft.com/office/word/2010/wordml" xmlns:w15="http://schemas.microsoft.com/office/word/2012/wordml" xmlns:wpg="http://schemas.microsoft.com/office/word/2010/wordprocessingGroup" xmlns:wpi="http://schemas.microsoft.com/office/word/2010/wordprocessingInk" xmlns:wne="http://schemas.microsoft.com/office/word/2006/wordml" xmlns:wps="http://schemas.microsoft.com/office/word/2010/wordprocessingShape" mc:Ignorable="w14 w15 wp14">
+<w:footnotes xmlns:wpc="http://schemas.microsoft.com/office/word/2010/wordprocessingCanvas" xmlns:cx="http://schemas.microsoft.com/office/drawing/2014/chartex" xmlns:cx1="http://schemas.microsoft.com/office/drawing/2015/9/8/chartex" xmlns:cx2="http://schemas.microsoft.com/office/drawing/2015/10/21/chartex" xmlns:mc="http://schemas.openxmlformats.org/markup-compatibility/2006" xmlns:o="urn:schemas-microsoft-com:office:office" xmlns:r="http://schemas.openxmlformats.org/officeDocument/2006/relationships" xmlns:m="http://schemas.openxmlformats.org/officeDocument/2006/math" xmlns:v="urn:schemas-microsoft-com:vml" xmlns:wp14="http://schemas.microsoft.com/office/word/2010/wordprocessingDrawing" xmlns:wp="http://schemas.openxmlformats.org/drawingml/2006/wordprocessingDrawing" xmlns:w10="urn:schemas-microsoft-com:office:word" xmlns:w="http://schemas.openxmlformats.org/wordprocessingml/2006/main" xmlns:w14="http://schemas.microsoft.com/office/word/2010/wordml" xmlns:w15="http://schemas.microsoft.com/office/word/2012/wordml" xmlns:w16se="http://schemas.microsoft.com/office/word/2015/wordml/symex" xmlns:wpg="http://schemas.microsoft.com/office/word/2010/wordprocessingGroup" xmlns:wpi="http://schemas.microsoft.com/office/word/2010/wordprocessingInk" xmlns:wne="http://schemas.microsoft.com/office/word/2006/wordml" xmlns:wps="http://schemas.microsoft.com/office/word/2010/wordprocessingShape" mc:Ignorable="w14 w15 w16se wp14">
   <w:footnote w:type="separator" w:id="-1">
     <w:p>
       <w:r>
@@ -26299,7 +27283,7 @@
 </file>
 
 <file path=word/header1.xml><?xml version="1.0" encoding="utf-8"?>
-<w:hdr xmlns:wpc="http://schemas.microsoft.com/office/word/2010/wordprocessingCanvas" xmlns:mc="http://schemas.openxmlformats.org/markup-compatibility/2006" xmlns:o="urn:schemas-microsoft-com:office:office" xmlns:r="http://schemas.openxmlformats.org/officeDocument/2006/relationships" xmlns:m="http://schemas.openxmlformats.org/officeDocument/2006/math" xmlns:v="urn:schemas-microsoft-com:vml" xmlns:wp14="http://schemas.microsoft.com/office/word/2010/wordprocessingDrawing" xmlns:wp="http://schemas.openxmlformats.org/drawingml/2006/wordprocessingDrawing" xmlns:w10="urn:schemas-microsoft-com:office:word" xmlns:w="http://schemas.openxmlformats.org/wordprocessingml/2006/main" xmlns:w14="http://schemas.microsoft.com/office/word/2010/wordml" xmlns:w15="http://schemas.microsoft.com/office/word/2012/wordml" xmlns:wpg="http://schemas.microsoft.com/office/word/2010/wordprocessingGroup" xmlns:wpi="http://schemas.microsoft.com/office/word/2010/wordprocessingInk" xmlns:wne="http://schemas.microsoft.com/office/word/2006/wordml" xmlns:wps="http://schemas.microsoft.com/office/word/2010/wordprocessingShape" mc:Ignorable="w14 w15 wp14">
+<w:hdr xmlns:wpc="http://schemas.microsoft.com/office/word/2010/wordprocessingCanvas" xmlns:cx="http://schemas.microsoft.com/office/drawing/2014/chartex" xmlns:cx1="http://schemas.microsoft.com/office/drawing/2015/9/8/chartex" xmlns:cx2="http://schemas.microsoft.com/office/drawing/2015/10/21/chartex" xmlns:mc="http://schemas.openxmlformats.org/markup-compatibility/2006" xmlns:o="urn:schemas-microsoft-com:office:office" xmlns:r="http://schemas.openxmlformats.org/officeDocument/2006/relationships" xmlns:m="http://schemas.openxmlformats.org/officeDocument/2006/math" xmlns:v="urn:schemas-microsoft-com:vml" xmlns:wp14="http://schemas.microsoft.com/office/word/2010/wordprocessingDrawing" xmlns:wp="http://schemas.openxmlformats.org/drawingml/2006/wordprocessingDrawing" xmlns:w10="urn:schemas-microsoft-com:office:word" xmlns:w="http://schemas.openxmlformats.org/wordprocessingml/2006/main" xmlns:w14="http://schemas.microsoft.com/office/word/2010/wordml" xmlns:w15="http://schemas.microsoft.com/office/word/2012/wordml" xmlns:w16se="http://schemas.microsoft.com/office/word/2015/wordml/symex" xmlns:wpg="http://schemas.microsoft.com/office/word/2010/wordprocessingGroup" xmlns:wpi="http://schemas.microsoft.com/office/word/2010/wordprocessingInk" xmlns:wne="http://schemas.microsoft.com/office/word/2006/wordml" xmlns:wps="http://schemas.microsoft.com/office/word/2010/wordprocessingShape" mc:Ignorable="w14 w15 w16se wp14">
   <w:p>
     <w:pPr>
       <w:pStyle w:val="Cabealho"/>
@@ -26309,13 +27293,13 @@
 </file>
 
 <file path=word/header2.xml><?xml version="1.0" encoding="utf-8"?>
-<w:hdr xmlns:wpc="http://schemas.microsoft.com/office/word/2010/wordprocessingCanvas" xmlns:mc="http://schemas.openxmlformats.org/markup-compatibility/2006" xmlns:o="urn:schemas-microsoft-com:office:office" xmlns:r="http://schemas.openxmlformats.org/officeDocument/2006/relationships" xmlns:m="http://schemas.openxmlformats.org/officeDocument/2006/math" xmlns:v="urn:schemas-microsoft-com:vml" xmlns:wp14="http://schemas.microsoft.com/office/word/2010/wordprocessingDrawing" xmlns:wp="http://schemas.openxmlformats.org/drawingml/2006/wordprocessingDrawing" xmlns:w10="urn:schemas-microsoft-com:office:word" xmlns:w="http://schemas.openxmlformats.org/wordprocessingml/2006/main" xmlns:w14="http://schemas.microsoft.com/office/word/2010/wordml" xmlns:w15="http://schemas.microsoft.com/office/word/2012/wordml" xmlns:wpg="http://schemas.microsoft.com/office/word/2010/wordprocessingGroup" xmlns:wpi="http://schemas.microsoft.com/office/word/2010/wordprocessingInk" xmlns:wne="http://schemas.microsoft.com/office/word/2006/wordml" xmlns:wps="http://schemas.microsoft.com/office/word/2010/wordprocessingShape" mc:Ignorable="w14 w15 wp14">
+<w:hdr xmlns:wpc="http://schemas.microsoft.com/office/word/2010/wordprocessingCanvas" xmlns:cx="http://schemas.microsoft.com/office/drawing/2014/chartex" xmlns:cx1="http://schemas.microsoft.com/office/drawing/2015/9/8/chartex" xmlns:cx2="http://schemas.microsoft.com/office/drawing/2015/10/21/chartex" xmlns:mc="http://schemas.openxmlformats.org/markup-compatibility/2006" xmlns:o="urn:schemas-microsoft-com:office:office" xmlns:r="http://schemas.openxmlformats.org/officeDocument/2006/relationships" xmlns:m="http://schemas.openxmlformats.org/officeDocument/2006/math" xmlns:v="urn:schemas-microsoft-com:vml" xmlns:wp14="http://schemas.microsoft.com/office/word/2010/wordprocessingDrawing" xmlns:wp="http://schemas.openxmlformats.org/drawingml/2006/wordprocessingDrawing" xmlns:w10="urn:schemas-microsoft-com:office:word" xmlns:w="http://schemas.openxmlformats.org/wordprocessingml/2006/main" xmlns:w14="http://schemas.microsoft.com/office/word/2010/wordml" xmlns:w15="http://schemas.microsoft.com/office/word/2012/wordml" xmlns:w16se="http://schemas.microsoft.com/office/word/2015/wordml/symex" xmlns:wpg="http://schemas.microsoft.com/office/word/2010/wordprocessingGroup" xmlns:wpi="http://schemas.microsoft.com/office/word/2010/wordprocessingInk" xmlns:wne="http://schemas.microsoft.com/office/word/2006/wordml" xmlns:wps="http://schemas.microsoft.com/office/word/2010/wordprocessingShape" mc:Ignorable="w14 w15 w16se wp14">
   <w:p/>
 </w:hdr>
 </file>
 
 <file path=word/header3.xml><?xml version="1.0" encoding="utf-8"?>
-<w:hdr xmlns:wpc="http://schemas.microsoft.com/office/word/2010/wordprocessingCanvas" xmlns:mc="http://schemas.openxmlformats.org/markup-compatibility/2006" xmlns:o="urn:schemas-microsoft-com:office:office" xmlns:r="http://schemas.openxmlformats.org/officeDocument/2006/relationships" xmlns:m="http://schemas.openxmlformats.org/officeDocument/2006/math" xmlns:v="urn:schemas-microsoft-com:vml" xmlns:wp14="http://schemas.microsoft.com/office/word/2010/wordprocessingDrawing" xmlns:wp="http://schemas.openxmlformats.org/drawingml/2006/wordprocessingDrawing" xmlns:w10="urn:schemas-microsoft-com:office:word" xmlns:w="http://schemas.openxmlformats.org/wordprocessingml/2006/main" xmlns:w14="http://schemas.microsoft.com/office/word/2010/wordml" xmlns:w15="http://schemas.microsoft.com/office/word/2012/wordml" xmlns:wpg="http://schemas.microsoft.com/office/word/2010/wordprocessingGroup" xmlns:wpi="http://schemas.microsoft.com/office/word/2010/wordprocessingInk" xmlns:wne="http://schemas.microsoft.com/office/word/2006/wordml" xmlns:wps="http://schemas.microsoft.com/office/word/2010/wordprocessingShape" mc:Ignorable="w14 w15 wp14">
+<w:hdr xmlns:wpc="http://schemas.microsoft.com/office/word/2010/wordprocessingCanvas" xmlns:cx="http://schemas.microsoft.com/office/drawing/2014/chartex" xmlns:cx1="http://schemas.microsoft.com/office/drawing/2015/9/8/chartex" xmlns:cx2="http://schemas.microsoft.com/office/drawing/2015/10/21/chartex" xmlns:mc="http://schemas.openxmlformats.org/markup-compatibility/2006" xmlns:o="urn:schemas-microsoft-com:office:office" xmlns:r="http://schemas.openxmlformats.org/officeDocument/2006/relationships" xmlns:m="http://schemas.openxmlformats.org/officeDocument/2006/math" xmlns:v="urn:schemas-microsoft-com:vml" xmlns:wp14="http://schemas.microsoft.com/office/word/2010/wordprocessingDrawing" xmlns:wp="http://schemas.openxmlformats.org/drawingml/2006/wordprocessingDrawing" xmlns:w10="urn:schemas-microsoft-com:office:word" xmlns:w="http://schemas.openxmlformats.org/wordprocessingml/2006/main" xmlns:w14="http://schemas.microsoft.com/office/word/2010/wordml" xmlns:w15="http://schemas.microsoft.com/office/word/2012/wordml" xmlns:w16se="http://schemas.microsoft.com/office/word/2015/wordml/symex" xmlns:wpg="http://schemas.microsoft.com/office/word/2010/wordprocessingGroup" xmlns:wpi="http://schemas.microsoft.com/office/word/2010/wordprocessingInk" xmlns:wne="http://schemas.microsoft.com/office/word/2006/wordml" xmlns:wps="http://schemas.microsoft.com/office/word/2010/wordprocessingShape" mc:Ignorable="w14 w15 w16se wp14">
   <w:p>
     <w:pPr>
       <w:pStyle w:val="Cabealho"/>
@@ -26325,7 +27309,7 @@
 </file>
 
 <file path=word/numbering.xml><?xml version="1.0" encoding="utf-8"?>
-<w:numbering xmlns:wpc="http://schemas.microsoft.com/office/word/2010/wordprocessingCanvas" xmlns:mc="http://schemas.openxmlformats.org/markup-compatibility/2006" xmlns:o="urn:schemas-microsoft-com:office:office" xmlns:r="http://schemas.openxmlformats.org/officeDocument/2006/relationships" xmlns:m="http://schemas.openxmlformats.org/officeDocument/2006/math" xmlns:v="urn:schemas-microsoft-com:vml" xmlns:wp14="http://schemas.microsoft.com/office/word/2010/wordprocessingDrawing" xmlns:wp="http://schemas.openxmlformats.org/drawingml/2006/wordprocessingDrawing" xmlns:w10="urn:schemas-microsoft-com:office:word" xmlns:w="http://schemas.openxmlformats.org/wordprocessingml/2006/main" xmlns:w14="http://schemas.microsoft.com/office/word/2010/wordml" xmlns:w15="http://schemas.microsoft.com/office/word/2012/wordml" xmlns:wpg="http://schemas.microsoft.com/office/word/2010/wordprocessingGroup" xmlns:wpi="http://schemas.microsoft.com/office/word/2010/wordprocessingInk" xmlns:wne="http://schemas.microsoft.com/office/word/2006/wordml" xmlns:wps="http://schemas.microsoft.com/office/word/2010/wordprocessingShape" mc:Ignorable="w14 w15 wp14">
+<w:numbering xmlns:wpc="http://schemas.microsoft.com/office/word/2010/wordprocessingCanvas" xmlns:cx="http://schemas.microsoft.com/office/drawing/2014/chartex" xmlns:cx1="http://schemas.microsoft.com/office/drawing/2015/9/8/chartex" xmlns:cx2="http://schemas.microsoft.com/office/drawing/2015/10/21/chartex" xmlns:mc="http://schemas.openxmlformats.org/markup-compatibility/2006" xmlns:o="urn:schemas-microsoft-com:office:office" xmlns:r="http://schemas.openxmlformats.org/officeDocument/2006/relationships" xmlns:m="http://schemas.openxmlformats.org/officeDocument/2006/math" xmlns:v="urn:schemas-microsoft-com:vml" xmlns:wp14="http://schemas.microsoft.com/office/word/2010/wordprocessingDrawing" xmlns:wp="http://schemas.openxmlformats.org/drawingml/2006/wordprocessingDrawing" xmlns:w10="urn:schemas-microsoft-com:office:word" xmlns:w="http://schemas.openxmlformats.org/wordprocessingml/2006/main" xmlns:w14="http://schemas.microsoft.com/office/word/2010/wordml" xmlns:w15="http://schemas.microsoft.com/office/word/2012/wordml" xmlns:w16se="http://schemas.microsoft.com/office/word/2015/wordml/symex" xmlns:wpg="http://schemas.microsoft.com/office/word/2010/wordprocessingGroup" xmlns:wpi="http://schemas.microsoft.com/office/word/2010/wordprocessingInk" xmlns:wne="http://schemas.microsoft.com/office/word/2006/wordml" xmlns:wps="http://schemas.microsoft.com/office/word/2010/wordprocessingShape" mc:Ignorable="w14 w15 w16se wp14">
   <w:abstractNum w:abstractNumId="0" w15:restartNumberingAfterBreak="0">
     <w:nsid w:val="02DA1BBD"/>
     <w:multiLevelType w:val="hybridMultilevel"/>
@@ -30444,7 +31428,7 @@
 </file>
 
 <file path=word/styles.xml><?xml version="1.0" encoding="utf-8"?>
-<w:styles xmlns:mc="http://schemas.openxmlformats.org/markup-compatibility/2006" xmlns:r="http://schemas.openxmlformats.org/officeDocument/2006/relationships" xmlns:w="http://schemas.openxmlformats.org/wordprocessingml/2006/main" xmlns:w14="http://schemas.microsoft.com/office/word/2010/wordml" xmlns:w15="http://schemas.microsoft.com/office/word/2012/wordml" mc:Ignorable="w14 w15">
+<w:styles xmlns:mc="http://schemas.openxmlformats.org/markup-compatibility/2006" xmlns:r="http://schemas.openxmlformats.org/officeDocument/2006/relationships" xmlns:w="http://schemas.openxmlformats.org/wordprocessingml/2006/main" xmlns:w14="http://schemas.microsoft.com/office/word/2010/wordml" xmlns:w15="http://schemas.microsoft.com/office/word/2012/wordml" xmlns:w16se="http://schemas.microsoft.com/office/word/2015/wordml/symex" mc:Ignorable="w14 w15 w16se">
   <w:docDefaults>
     <w:rPrDefault>
       <w:rPr>
@@ -30454,7 +31438,7 @@
     </w:rPrDefault>
     <w:pPrDefault/>
   </w:docDefaults>
-  <w:latentStyles w:defLockedState="0" w:defUIPriority="0" w:defSemiHidden="0" w:defUnhideWhenUsed="0" w:defQFormat="0" w:count="371">
+  <w:latentStyles w:defLockedState="0" w:defUIPriority="0" w:defSemiHidden="0" w:defUnhideWhenUsed="0" w:defQFormat="0" w:count="372">
     <w:lsdException w:name="Normal" w:qFormat="1"/>
     <w:lsdException w:name="heading 1" w:qFormat="1"/>
     <w:lsdException w:name="heading 2" w:qFormat="1"/>
@@ -30475,7 +31459,6 @@
     <w:lsdException w:name="Emphasis" w:qFormat="1"/>
     <w:lsdException w:name="HTML Typewriter" w:semiHidden="1" w:unhideWhenUsed="1"/>
     <w:lsdException w:name="HTML Variable" w:semiHidden="1" w:unhideWhenUsed="1"/>
-    <w:lsdException w:name="Normal Table" w:semiHidden="1" w:unhideWhenUsed="1"/>
     <w:lsdException w:name="Outline List 2" w:semiHidden="1" w:unhideWhenUsed="1"/>
     <w:lsdException w:name="Outline List 3" w:semiHidden="1" w:unhideWhenUsed="1"/>
     <w:lsdException w:name="Table Simple 1" w:semiHidden="1" w:unhideWhenUsed="1"/>
@@ -30519,10 +31502,8 @@
     <w:lsdException w:name="Table Subtle 2" w:semiHidden="1" w:unhideWhenUsed="1"/>
     <w:lsdException w:name="Table Web 1" w:semiHidden="1" w:unhideWhenUsed="1"/>
     <w:lsdException w:name="Table Web 2" w:semiHidden="1" w:unhideWhenUsed="1"/>
-    <w:lsdException w:name="Table Web 3" w:semiHidden="1" w:unhideWhenUsed="1"/>
     <w:lsdException w:name="Balloon Text" w:semiHidden="1" w:unhideWhenUsed="1"/>
     <w:lsdException w:name="Table Grid" w:uiPriority="39"/>
-    <w:lsdException w:name="Table Theme" w:semiHidden="1" w:unhideWhenUsed="1"/>
     <w:lsdException w:name="Placeholder Text" w:semiHidden="1" w:uiPriority="99" w:unhideWhenUsed="1"/>
     <w:lsdException w:name="No Spacing" w:uiPriority="99" w:qFormat="1"/>
     <w:lsdException w:name="Light Shading" w:uiPriority="99"/>
@@ -30738,6 +31719,7 @@
     <w:lsdException w:name="List Table 5 Dark Accent 6" w:uiPriority="50"/>
     <w:lsdException w:name="List Table 6 Colorful Accent 6" w:uiPriority="51"/>
     <w:lsdException w:name="List Table 7 Colorful Accent 6" w:uiPriority="52"/>
+    <w:lsdException w:name="Mention" w:semiHidden="1" w:uiPriority="99" w:unhideWhenUsed="1"/>
   </w:latentStyles>
   <w:style w:type="paragraph" w:default="1" w:styleId="Normal">
     <w:name w:val="Normal"/>
@@ -30937,7 +31919,6 @@
   <w:style w:type="character" w:default="1" w:styleId="Tipodeletrapredefinidodopargrafo">
     <w:name w:val="Default Paragraph Font"/>
     <w:uiPriority w:val="1"/>
-    <w:semiHidden/>
     <w:unhideWhenUsed/>
   </w:style>
   <w:style w:type="table" w:default="1" w:styleId="Tabelanormal">
@@ -31255,6 +32236,10 @@
       </w:tcPr>
     </w:tblStylePr>
   </w:style>
+  <w:style w:type="character" w:styleId="Nmerodelinha">
+    <w:name w:val="line number"/>
+    <w:rsid w:val="00F535E8"/>
+  </w:style>
 </w:styles>
 </file>
 
@@ -31558,7 +32543,7 @@
 </file>
 
 <file path=customXml/itemProps1.xml><?xml version="1.0" encoding="utf-8"?>
-<ds:datastoreItem xmlns:ds="http://schemas.openxmlformats.org/officeDocument/2006/customXml" ds:itemID="{8461D7DD-E0D2-469E-8B55-22163637195B}">
+<ds:datastoreItem xmlns:ds="http://schemas.openxmlformats.org/officeDocument/2006/customXml" ds:itemID="{304D3E1F-1C9A-4ECF-800F-3E21AE9AB4D7}">
   <ds:schemaRefs>
     <ds:schemaRef ds:uri="http://schemas.openxmlformats.org/officeDocument/2006/bibliography"/>
   </ds:schemaRefs>

</xml_diff>